<commit_message>
Modification de la doc + Début de code
</commit_message>
<xml_diff>
--- a/01-Documents/Documentation.docx
+++ b/01-Documents/Documentation.docx
@@ -1,6 +1,6 @@
 
 <file path=word/document.xml><?xml version="1.0" encoding="utf-8"?>
-<w:document xmlns:wpc="http://schemas.microsoft.com/office/word/2010/wordprocessingCanvas" xmlns:cx="http://schemas.microsoft.com/office/drawing/2014/chartex" xmlns:cx1="http://schemas.microsoft.com/office/drawing/2015/9/8/chartex" xmlns:cx2="http://schemas.microsoft.com/office/drawing/2015/10/21/chartex" xmlns:cx3="http://schemas.microsoft.com/office/drawing/2016/5/9/chartex" xmlns:cx4="http://schemas.microsoft.com/office/drawing/2016/5/10/chartex" xmlns:cx5="http://schemas.microsoft.com/office/drawing/2016/5/11/chartex" xmlns:cx6="http://schemas.microsoft.com/office/drawing/2016/5/12/chartex" xmlns:cx7="http://schemas.microsoft.com/office/drawing/2016/5/13/chartex" xmlns:cx8="http://schemas.microsoft.com/office/drawing/2016/5/14/chartex" xmlns:mc="http://schemas.openxmlformats.org/markup-compatibility/2006" xmlns:aink="http://schemas.microsoft.com/office/drawing/2016/ink" xmlns:am3d="http://schemas.microsoft.com/office/drawing/2017/model3d" xmlns:o="urn:schemas-microsoft-com:office:office" xmlns:r="http://schemas.openxmlformats.org/officeDocument/2006/relationships" xmlns:m="http://schemas.openxmlformats.org/officeDocument/2006/math" xmlns:v="urn:schemas-microsoft-com:vml" xmlns:wp14="http://schemas.microsoft.com/office/word/2010/wordprocessingDrawing" xmlns:wp="http://schemas.openxmlformats.org/drawingml/2006/wordprocessingDrawing" xmlns:w10="urn:schemas-microsoft-com:office:word" xmlns:w="http://schemas.openxmlformats.org/wordprocessingml/2006/main" xmlns:w14="http://schemas.microsoft.com/office/word/2010/wordml" xmlns:w15="http://schemas.microsoft.com/office/word/2012/wordml" xmlns:w16cex="http://schemas.microsoft.com/office/word/2018/wordml/cex" xmlns:w16cid="http://schemas.microsoft.com/office/word/2016/wordml/cid" xmlns:w16="http://schemas.microsoft.com/office/word/2018/wordml" xmlns:w16sdtdh="http://schemas.microsoft.com/office/word/2020/wordml/sdtdatahash" xmlns:w16se="http://schemas.microsoft.com/office/word/2015/wordml/symex" xmlns:wpg="http://schemas.microsoft.com/office/word/2010/wordprocessingGroup" xmlns:wpi="http://schemas.microsoft.com/office/word/2010/wordprocessingInk" xmlns:wne="http://schemas.microsoft.com/office/word/2006/wordml" xmlns:wps="http://schemas.microsoft.com/office/word/2010/wordprocessingShape" mc:Ignorable="w14 w15 w16se w16cid w16 w16cex w16sdtdh wp14">
+<w:document xmlns:wpc="http://schemas.microsoft.com/office/word/2010/wordprocessingCanvas" xmlns:cx="http://schemas.microsoft.com/office/drawing/2014/chartex" xmlns:cx1="http://schemas.microsoft.com/office/drawing/2015/9/8/chartex" xmlns:mc="http://schemas.openxmlformats.org/markup-compatibility/2006" xmlns:o="urn:schemas-microsoft-com:office:office" xmlns:r="http://schemas.openxmlformats.org/officeDocument/2006/relationships" xmlns:m="http://schemas.openxmlformats.org/officeDocument/2006/math" xmlns:v="urn:schemas-microsoft-com:vml" xmlns:wp14="http://schemas.microsoft.com/office/word/2010/wordprocessingDrawing" xmlns:wp="http://schemas.openxmlformats.org/drawingml/2006/wordprocessingDrawing" xmlns:w10="urn:schemas-microsoft-com:office:word" xmlns:w="http://schemas.openxmlformats.org/wordprocessingml/2006/main" xmlns:w14="http://schemas.microsoft.com/office/word/2010/wordml" xmlns:w15="http://schemas.microsoft.com/office/word/2012/wordml" xmlns:w16se="http://schemas.microsoft.com/office/word/2015/wordml/symex" xmlns:wpg="http://schemas.microsoft.com/office/word/2010/wordprocessingGroup" xmlns:wpi="http://schemas.microsoft.com/office/word/2010/wordprocessingInk" xmlns:wne="http://schemas.microsoft.com/office/word/2006/wordml" xmlns:wps="http://schemas.microsoft.com/office/word/2010/wordprocessingShape" mc:Ignorable="w14 w15 w16se wp14">
   <w:body>
     <w:p>
       <w:pPr>
@@ -31,6 +31,7 @@
           <w:noProof/>
           <w:sz w:val="16"/>
           <w:szCs w:val="16"/>
+          <w:lang w:eastAsia="fr-CH"/>
         </w:rPr>
         <w:drawing>
           <wp:anchor distT="0" distB="0" distL="114300" distR="114300" simplePos="0" relativeHeight="251658240" behindDoc="0" locked="0" layoutInCell="1" allowOverlap="1" wp14:anchorId="2DA02BDA" wp14:editId="1776D224">
@@ -123,7 +124,11 @@
     <w:sdt>
       <w:sdtPr>
         <w:rPr>
-          <w:lang w:val="fr-FR"/>
+          <w:rFonts w:asciiTheme="minorHAnsi" w:eastAsiaTheme="minorHAnsi" w:hAnsiTheme="minorHAnsi" w:cstheme="minorBidi"/>
+          <w:color w:val="auto"/>
+          <w:sz w:val="22"/>
+          <w:szCs w:val="22"/>
+          <w:lang w:val="fr-FR" w:eastAsia="en-US"/>
         </w:rPr>
         <w:id w:val="-466127050"/>
         <w:docPartObj>
@@ -133,13 +138,8 @@
       </w:sdtPr>
       <w:sdtEndPr>
         <w:rPr>
-          <w:rFonts w:asciiTheme="minorHAnsi" w:eastAsiaTheme="minorHAnsi" w:hAnsiTheme="minorHAnsi" w:cstheme="minorBidi"/>
           <w:b/>
           <w:bCs/>
-          <w:color w:val="auto"/>
-          <w:sz w:val="22"/>
-          <w:szCs w:val="22"/>
-          <w:lang w:eastAsia="en-US"/>
         </w:rPr>
       </w:sdtEndPr>
       <w:sdtContent>
@@ -553,23 +553,408 @@
     </w:p>
     <w:p>
       <w:pPr>
-        <w:pStyle w:val="Titre1"/>
+        <w:jc w:val="center"/>
       </w:pPr>
-      <w:bookmarkStart w:id="3" w:name="_Toc95710072"/>
       <w:r>
-        <w:t>Fonctionnalités</w:t>
+        <w:rPr>
+          <w:noProof/>
+          <w:lang w:eastAsia="fr-CH"/>
+        </w:rPr>
+        <w:drawing>
+          <wp:inline distT="0" distB="0" distL="0" distR="0" wp14:anchorId="11BB777A" wp14:editId="6D928D97">
+            <wp:extent cx="4244454" cy="2596642"/>
+            <wp:effectExtent l="0" t="0" r="3810" b="0"/>
+            <wp:docPr id="3" name="Image 3"/>
+            <wp:cNvGraphicFramePr>
+              <a:graphicFrameLocks xmlns:a="http://schemas.openxmlformats.org/drawingml/2006/main" noChangeAspect="1"/>
+            </wp:cNvGraphicFramePr>
+            <a:graphic xmlns:a="http://schemas.openxmlformats.org/drawingml/2006/main">
+              <a:graphicData uri="http://schemas.openxmlformats.org/drawingml/2006/picture">
+                <pic:pic xmlns:pic="http://schemas.openxmlformats.org/drawingml/2006/picture">
+                  <pic:nvPicPr>
+                    <pic:cNvPr id="1" name=""/>
+                    <pic:cNvPicPr/>
+                  </pic:nvPicPr>
+                  <pic:blipFill>
+                    <a:blip r:embed="rId6"/>
+                    <a:stretch>
+                      <a:fillRect/>
+                    </a:stretch>
+                  </pic:blipFill>
+                  <pic:spPr>
+                    <a:xfrm>
+                      <a:off x="0" y="0"/>
+                      <a:ext cx="4359072" cy="2666762"/>
+                    </a:xfrm>
+                    <a:prstGeom prst="rect">
+                      <a:avLst/>
+                    </a:prstGeom>
+                  </pic:spPr>
+                </pic:pic>
+              </a:graphicData>
+            </a:graphic>
+          </wp:inline>
+        </w:drawing>
       </w:r>
+    </w:p>
+    <w:p>
+      <w:pPr>
+        <w:jc w:val="center"/>
+      </w:pPr>
+      <w:r>
+        <w:rPr>
+          <w:noProof/>
+          <w:lang w:eastAsia="fr-CH"/>
+        </w:rPr>
+        <w:drawing>
+          <wp:inline distT="0" distB="0" distL="0" distR="0" wp14:anchorId="00C71318" wp14:editId="17DA3E93">
+            <wp:extent cx="4261011" cy="2590800"/>
+            <wp:effectExtent l="0" t="0" r="6350" b="0"/>
+            <wp:docPr id="6" name="Image 6"/>
+            <wp:cNvGraphicFramePr>
+              <a:graphicFrameLocks xmlns:a="http://schemas.openxmlformats.org/drawingml/2006/main" noChangeAspect="1"/>
+            </wp:cNvGraphicFramePr>
+            <a:graphic xmlns:a="http://schemas.openxmlformats.org/drawingml/2006/main">
+              <a:graphicData uri="http://schemas.openxmlformats.org/drawingml/2006/picture">
+                <pic:pic xmlns:pic="http://schemas.openxmlformats.org/drawingml/2006/picture">
+                  <pic:nvPicPr>
+                    <pic:cNvPr id="1" name=""/>
+                    <pic:cNvPicPr/>
+                  </pic:nvPicPr>
+                  <pic:blipFill>
+                    <a:blip r:embed="rId7"/>
+                    <a:stretch>
+                      <a:fillRect/>
+                    </a:stretch>
+                  </pic:blipFill>
+                  <pic:spPr>
+                    <a:xfrm>
+                      <a:off x="0" y="0"/>
+                      <a:ext cx="4304847" cy="2617453"/>
+                    </a:xfrm>
+                    <a:prstGeom prst="rect">
+                      <a:avLst/>
+                    </a:prstGeom>
+                  </pic:spPr>
+                </pic:pic>
+              </a:graphicData>
+            </a:graphic>
+          </wp:inline>
+        </w:drawing>
+      </w:r>
+    </w:p>
+    <w:p>
+      <w:pPr>
+        <w:jc w:val="center"/>
+      </w:pPr>
+      <w:r>
+        <w:rPr>
+          <w:noProof/>
+          <w:lang w:eastAsia="fr-CH"/>
+        </w:rPr>
+        <w:lastRenderedPageBreak/>
+        <w:drawing>
+          <wp:inline distT="0" distB="0" distL="0" distR="0" wp14:anchorId="43BC914C" wp14:editId="42EB0F70">
+            <wp:extent cx="4380932" cy="2659852"/>
+            <wp:effectExtent l="0" t="0" r="635" b="7620"/>
+            <wp:docPr id="7" name="Image 7"/>
+            <wp:cNvGraphicFramePr>
+              <a:graphicFrameLocks xmlns:a="http://schemas.openxmlformats.org/drawingml/2006/main" noChangeAspect="1"/>
+            </wp:cNvGraphicFramePr>
+            <a:graphic xmlns:a="http://schemas.openxmlformats.org/drawingml/2006/main">
+              <a:graphicData uri="http://schemas.openxmlformats.org/drawingml/2006/picture">
+                <pic:pic xmlns:pic="http://schemas.openxmlformats.org/drawingml/2006/picture">
+                  <pic:nvPicPr>
+                    <pic:cNvPr id="1" name=""/>
+                    <pic:cNvPicPr/>
+                  </pic:nvPicPr>
+                  <pic:blipFill>
+                    <a:blip r:embed="rId8"/>
+                    <a:stretch>
+                      <a:fillRect/>
+                    </a:stretch>
+                  </pic:blipFill>
+                  <pic:spPr>
+                    <a:xfrm>
+                      <a:off x="0" y="0"/>
+                      <a:ext cx="4404990" cy="2674459"/>
+                    </a:xfrm>
+                    <a:prstGeom prst="rect">
+                      <a:avLst/>
+                    </a:prstGeom>
+                  </pic:spPr>
+                </pic:pic>
+              </a:graphicData>
+            </a:graphic>
+          </wp:inline>
+        </w:drawing>
+      </w:r>
+    </w:p>
+    <w:p>
+      <w:pPr>
+        <w:jc w:val="center"/>
+        <w:rPr>
+          <w:lang w:val="de-CH"/>
+        </w:rPr>
+      </w:pPr>
+      <w:r>
+        <w:rPr>
+          <w:noProof/>
+          <w:lang w:eastAsia="fr-CH"/>
+        </w:rPr>
+        <w:drawing>
+          <wp:inline distT="0" distB="0" distL="0" distR="0" wp14:anchorId="2E098A47" wp14:editId="564EE9CC">
+            <wp:extent cx="4401130" cy="2688609"/>
+            <wp:effectExtent l="0" t="0" r="0" b="0"/>
+            <wp:docPr id="4" name="Image 4"/>
+            <wp:cNvGraphicFramePr>
+              <a:graphicFrameLocks xmlns:a="http://schemas.openxmlformats.org/drawingml/2006/main" noChangeAspect="1"/>
+            </wp:cNvGraphicFramePr>
+            <a:graphic xmlns:a="http://schemas.openxmlformats.org/drawingml/2006/main">
+              <a:graphicData uri="http://schemas.openxmlformats.org/drawingml/2006/picture">
+                <pic:pic xmlns:pic="http://schemas.openxmlformats.org/drawingml/2006/picture">
+                  <pic:nvPicPr>
+                    <pic:cNvPr id="1" name=""/>
+                    <pic:cNvPicPr/>
+                  </pic:nvPicPr>
+                  <pic:blipFill>
+                    <a:blip r:embed="rId9"/>
+                    <a:stretch>
+                      <a:fillRect/>
+                    </a:stretch>
+                  </pic:blipFill>
+                  <pic:spPr>
+                    <a:xfrm>
+                      <a:off x="0" y="0"/>
+                      <a:ext cx="4437319" cy="2710716"/>
+                    </a:xfrm>
+                    <a:prstGeom prst="rect">
+                      <a:avLst/>
+                    </a:prstGeom>
+                  </pic:spPr>
+                </pic:pic>
+              </a:graphicData>
+            </a:graphic>
+          </wp:inline>
+        </w:drawing>
+      </w:r>
+    </w:p>
+    <w:p>
+      <w:pPr>
+        <w:jc w:val="center"/>
+        <w:rPr>
+          <w:lang w:val="de-CH"/>
+        </w:rPr>
+      </w:pPr>
+      <w:r>
+        <w:rPr>
+          <w:noProof/>
+          <w:lang w:eastAsia="fr-CH"/>
+        </w:rPr>
+        <w:drawing>
+          <wp:inline distT="0" distB="0" distL="0" distR="0" wp14:anchorId="1B7C5D10" wp14:editId="350E3D00">
+            <wp:extent cx="4448175" cy="2712446"/>
+            <wp:effectExtent l="0" t="0" r="0" b="0"/>
+            <wp:docPr id="5" name="Image 5"/>
+            <wp:cNvGraphicFramePr>
+              <a:graphicFrameLocks xmlns:a="http://schemas.openxmlformats.org/drawingml/2006/main" noChangeAspect="1"/>
+            </wp:cNvGraphicFramePr>
+            <a:graphic xmlns:a="http://schemas.openxmlformats.org/drawingml/2006/main">
+              <a:graphicData uri="http://schemas.openxmlformats.org/drawingml/2006/picture">
+                <pic:pic xmlns:pic="http://schemas.openxmlformats.org/drawingml/2006/picture">
+                  <pic:nvPicPr>
+                    <pic:cNvPr id="1" name=""/>
+                    <pic:cNvPicPr/>
+                  </pic:nvPicPr>
+                  <pic:blipFill>
+                    <a:blip r:embed="rId10"/>
+                    <a:stretch>
+                      <a:fillRect/>
+                    </a:stretch>
+                  </pic:blipFill>
+                  <pic:spPr>
+                    <a:xfrm>
+                      <a:off x="0" y="0"/>
+                      <a:ext cx="4472403" cy="2727220"/>
+                    </a:xfrm>
+                    <a:prstGeom prst="rect">
+                      <a:avLst/>
+                    </a:prstGeom>
+                  </pic:spPr>
+                </pic:pic>
+              </a:graphicData>
+            </a:graphic>
+          </wp:inline>
+        </w:drawing>
+      </w:r>
+    </w:p>
+    <w:p>
+      <w:pPr>
+        <w:jc w:val="center"/>
+        <w:rPr>
+          <w:lang w:val="de-CH"/>
+        </w:rPr>
+      </w:pPr>
+      <w:bookmarkStart w:id="3" w:name="_GoBack"/>
       <w:bookmarkEnd w:id="3"/>
+      <w:r>
+        <w:rPr>
+          <w:noProof/>
+          <w:lang w:eastAsia="fr-CH"/>
+        </w:rPr>
+        <w:lastRenderedPageBreak/>
+        <w:drawing>
+          <wp:inline distT="0" distB="0" distL="0" distR="0" wp14:anchorId="642ABABA" wp14:editId="54A910EA">
+            <wp:extent cx="4443396" cy="2713939"/>
+            <wp:effectExtent l="0" t="0" r="0" b="0"/>
+            <wp:docPr id="9" name="Image 9"/>
+            <wp:cNvGraphicFramePr>
+              <a:graphicFrameLocks xmlns:a="http://schemas.openxmlformats.org/drawingml/2006/main" noChangeAspect="1"/>
+            </wp:cNvGraphicFramePr>
+            <a:graphic xmlns:a="http://schemas.openxmlformats.org/drawingml/2006/main">
+              <a:graphicData uri="http://schemas.openxmlformats.org/drawingml/2006/picture">
+                <pic:pic xmlns:pic="http://schemas.openxmlformats.org/drawingml/2006/picture">
+                  <pic:nvPicPr>
+                    <pic:cNvPr id="1" name=""/>
+                    <pic:cNvPicPr/>
+                  </pic:nvPicPr>
+                  <pic:blipFill>
+                    <a:blip r:embed="rId11"/>
+                    <a:stretch>
+                      <a:fillRect/>
+                    </a:stretch>
+                  </pic:blipFill>
+                  <pic:spPr>
+                    <a:xfrm>
+                      <a:off x="0" y="0"/>
+                      <a:ext cx="4461007" cy="2724695"/>
+                    </a:xfrm>
+                    <a:prstGeom prst="rect">
+                      <a:avLst/>
+                    </a:prstGeom>
+                  </pic:spPr>
+                </pic:pic>
+              </a:graphicData>
+            </a:graphic>
+          </wp:inline>
+        </w:drawing>
+      </w:r>
+    </w:p>
+    <w:p>
+      <w:pPr>
+        <w:jc w:val="center"/>
+        <w:rPr>
+          <w:lang w:val="de-CH"/>
+        </w:rPr>
+      </w:pPr>
+      <w:r>
+        <w:rPr>
+          <w:noProof/>
+          <w:lang w:eastAsia="fr-CH"/>
+        </w:rPr>
+        <w:drawing>
+          <wp:inline distT="0" distB="0" distL="0" distR="0" wp14:anchorId="6B3EE5B8" wp14:editId="5DA1BA5A">
+            <wp:extent cx="4467225" cy="2713228"/>
+            <wp:effectExtent l="0" t="0" r="0" b="0"/>
+            <wp:docPr id="8" name="Image 8"/>
+            <wp:cNvGraphicFramePr>
+              <a:graphicFrameLocks xmlns:a="http://schemas.openxmlformats.org/drawingml/2006/main" noChangeAspect="1"/>
+            </wp:cNvGraphicFramePr>
+            <a:graphic xmlns:a="http://schemas.openxmlformats.org/drawingml/2006/main">
+              <a:graphicData uri="http://schemas.openxmlformats.org/drawingml/2006/picture">
+                <pic:pic xmlns:pic="http://schemas.openxmlformats.org/drawingml/2006/picture">
+                  <pic:nvPicPr>
+                    <pic:cNvPr id="1" name=""/>
+                    <pic:cNvPicPr/>
+                  </pic:nvPicPr>
+                  <pic:blipFill>
+                    <a:blip r:embed="rId12"/>
+                    <a:stretch>
+                      <a:fillRect/>
+                    </a:stretch>
+                  </pic:blipFill>
+                  <pic:spPr>
+                    <a:xfrm>
+                      <a:off x="0" y="0"/>
+                      <a:ext cx="4520473" cy="2745569"/>
+                    </a:xfrm>
+                    <a:prstGeom prst="rect">
+                      <a:avLst/>
+                    </a:prstGeom>
+                  </pic:spPr>
+                </pic:pic>
+              </a:graphicData>
+            </a:graphic>
+          </wp:inline>
+        </w:drawing>
+      </w:r>
+    </w:p>
+    <w:p>
+      <w:pPr>
+        <w:jc w:val="center"/>
+      </w:pPr>
+      <w:r>
+        <w:rPr>
+          <w:noProof/>
+          <w:lang w:eastAsia="fr-CH"/>
+        </w:rPr>
+        <w:drawing>
+          <wp:inline distT="0" distB="0" distL="0" distR="0" wp14:anchorId="57D8527F" wp14:editId="62F38548">
+            <wp:extent cx="4491532" cy="2720975"/>
+            <wp:effectExtent l="0" t="0" r="4445" b="3175"/>
+            <wp:docPr id="2" name="Image 2"/>
+            <wp:cNvGraphicFramePr>
+              <a:graphicFrameLocks xmlns:a="http://schemas.openxmlformats.org/drawingml/2006/main" noChangeAspect="1"/>
+            </wp:cNvGraphicFramePr>
+            <a:graphic xmlns:a="http://schemas.openxmlformats.org/drawingml/2006/main">
+              <a:graphicData uri="http://schemas.openxmlformats.org/drawingml/2006/picture">
+                <pic:pic xmlns:pic="http://schemas.openxmlformats.org/drawingml/2006/picture">
+                  <pic:nvPicPr>
+                    <pic:cNvPr id="1" name=""/>
+                    <pic:cNvPicPr/>
+                  </pic:nvPicPr>
+                  <pic:blipFill>
+                    <a:blip r:embed="rId13"/>
+                    <a:stretch>
+                      <a:fillRect/>
+                    </a:stretch>
+                  </pic:blipFill>
+                  <pic:spPr>
+                    <a:xfrm>
+                      <a:off x="0" y="0"/>
+                      <a:ext cx="4683714" cy="2837399"/>
+                    </a:xfrm>
+                    <a:prstGeom prst="rect">
+                      <a:avLst/>
+                    </a:prstGeom>
+                  </pic:spPr>
+                </pic:pic>
+              </a:graphicData>
+            </a:graphic>
+          </wp:inline>
+        </w:drawing>
+      </w:r>
     </w:p>
     <w:p>
       <w:pPr>
         <w:pStyle w:val="Titre1"/>
       </w:pPr>
-      <w:bookmarkStart w:id="4" w:name="_Toc95710073"/>
+      <w:bookmarkStart w:id="4" w:name="_Toc95710072"/>
+      <w:r>
+        <w:lastRenderedPageBreak/>
+        <w:t>Fonctionnalités</w:t>
+      </w:r>
+      <w:bookmarkEnd w:id="4"/>
+    </w:p>
+    <w:p>
+      <w:pPr>
+        <w:pStyle w:val="Titre1"/>
+      </w:pPr>
+      <w:bookmarkStart w:id="5" w:name="_Toc95710073"/>
       <w:r>
         <w:t>Problèmes rencontrés</w:t>
       </w:r>
-      <w:bookmarkEnd w:id="4"/>
+      <w:bookmarkEnd w:id="5"/>
     </w:p>
     <w:sectPr>
       <w:pgSz w:w="11906" w:h="16838"/>
@@ -582,7 +967,7 @@
 </file>
 
 <file path=word/styles.xml><?xml version="1.0" encoding="utf-8"?>
-<w:styles xmlns:mc="http://schemas.openxmlformats.org/markup-compatibility/2006" xmlns:r="http://schemas.openxmlformats.org/officeDocument/2006/relationships" xmlns:w="http://schemas.openxmlformats.org/wordprocessingml/2006/main" xmlns:w14="http://schemas.microsoft.com/office/word/2010/wordml" xmlns:w15="http://schemas.microsoft.com/office/word/2012/wordml" xmlns:w16cex="http://schemas.microsoft.com/office/word/2018/wordml/cex" xmlns:w16cid="http://schemas.microsoft.com/office/word/2016/wordml/cid" xmlns:w16="http://schemas.microsoft.com/office/word/2018/wordml" xmlns:w16sdtdh="http://schemas.microsoft.com/office/word/2020/wordml/sdtdatahash" xmlns:w16se="http://schemas.microsoft.com/office/word/2015/wordml/symex" mc:Ignorable="w14 w15 w16se w16cid w16 w16cex w16sdtdh">
+<w:styles xmlns:mc="http://schemas.openxmlformats.org/markup-compatibility/2006" xmlns:r="http://schemas.openxmlformats.org/officeDocument/2006/relationships" xmlns:w="http://schemas.openxmlformats.org/wordprocessingml/2006/main" xmlns:w14="http://schemas.microsoft.com/office/word/2010/wordml" xmlns:w15="http://schemas.microsoft.com/office/word/2012/wordml" xmlns:w16se="http://schemas.microsoft.com/office/word/2015/wordml/symex" mc:Ignorable="w14 w15 w16se">
   <w:docDefaults>
     <w:rPrDefault>
       <w:rPr>
@@ -598,7 +983,7 @@
       </w:pPr>
     </w:pPrDefault>
   </w:docDefaults>
-  <w:latentStyles w:defLockedState="0" w:defUIPriority="99" w:defSemiHidden="0" w:defUnhideWhenUsed="0" w:defQFormat="0" w:count="376">
+  <w:latentStyles w:defLockedState="0" w:defUIPriority="99" w:defSemiHidden="0" w:defUnhideWhenUsed="0" w:defQFormat="0" w:count="371">
     <w:lsdException w:name="Normal" w:uiPriority="0" w:qFormat="1"/>
     <w:lsdException w:name="heading 1" w:uiPriority="9" w:qFormat="1"/>
     <w:lsdException w:name="heading 2" w:semiHidden="1" w:uiPriority="9" w:unhideWhenUsed="1" w:qFormat="1"/>
@@ -970,11 +1355,6 @@
     <w:lsdException w:name="List Table 5 Dark Accent 6" w:uiPriority="50"/>
     <w:lsdException w:name="List Table 6 Colorful Accent 6" w:uiPriority="51"/>
     <w:lsdException w:name="List Table 7 Colorful Accent 6" w:uiPriority="52"/>
-    <w:lsdException w:name="Mention" w:semiHidden="1" w:unhideWhenUsed="1"/>
-    <w:lsdException w:name="Smart Hyperlink" w:semiHidden="1" w:unhideWhenUsed="1"/>
-    <w:lsdException w:name="Hashtag" w:semiHidden="1" w:unhideWhenUsed="1"/>
-    <w:lsdException w:name="Unresolved Mention" w:semiHidden="1" w:unhideWhenUsed="1"/>
-    <w:lsdException w:name="Smart Link" w:semiHidden="1" w:unhideWhenUsed="1"/>
   </w:latentStyles>
   <w:style w:type="paragraph" w:default="1" w:styleId="Normal">
     <w:name w:val="Normal"/>
@@ -1416,7 +1796,7 @@
 </file>
 
 <file path=customXml/itemProps1.xml><?xml version="1.0" encoding="utf-8"?>
-<ds:datastoreItem xmlns:ds="http://schemas.openxmlformats.org/officeDocument/2006/customXml" ds:itemID="{DE50B642-2CC6-433D-829A-6AF257B8CB23}">
+<ds:datastoreItem xmlns:ds="http://schemas.openxmlformats.org/officeDocument/2006/customXml" ds:itemID="{50AC151A-9524-47B7-AB2E-756B567D53FA}">
   <ds:schemaRefs>
     <ds:schemaRef ds:uri="http://schemas.openxmlformats.org/officeDocument/2006/bibliography"/>
   </ds:schemaRefs>

</xml_diff>